<commit_message>
The first video is update.
The first video is update.
</commit_message>
<xml_diff>
--- a/Перші налаштування після встановлення Windows/Текст.docx
+++ b/Перші налаштування після встановлення Windows/Текст.docx
@@ -1028,114 +1028,164 @@
         <w:t>Skype</w:t>
       </w:r>
       <w:r>
-        <w:t xml:space="preserve">, наприклад мені вона не потрібна, видаляємо її тим самим способом </w:t>
+        <w:t>, наприклад мені вона не потрібна, видаляємо її тим самим способом який ми використовували і до цього.</w:t>
+      </w:r>
+    </w:p>
+    <w:p>
+      <w:pPr>
+        <w:spacing w:before="240"/>
+      </w:pPr>
+      <w:r>
+        <w:rPr>
+          <w:lang w:val="ru-RU"/>
+        </w:rPr>
+        <w:t>32</w:t>
+      </w:r>
+      <w:r>
+        <w:rPr>
+          <w:lang w:val="ru-RU"/>
+        </w:rPr>
+        <w:t xml:space="preserve"> </w:t>
+      </w:r>
+      <w:r>
+        <w:t xml:space="preserve">За цим давайте </w:t>
+      </w:r>
+      <w:r>
+        <w:t>с</w:t>
+      </w:r>
+      <w:r>
+        <w:t>пустимос</w:t>
+      </w:r>
+      <w:r>
+        <w:t>ь</w:t>
+      </w:r>
+      <w:r>
+        <w:t xml:space="preserve"> в низ</w:t>
+      </w:r>
+      <w:r>
+        <w:t xml:space="preserve"> нашого меню, для цього прокручуємо коліщатко нашої миші на себе.     </w:t>
+      </w:r>
+      <w:r>
+        <w:t xml:space="preserve">   </w:t>
+      </w:r>
+      <w:r>
+        <w:t xml:space="preserve"> </w:t>
+      </w:r>
+      <w:r>
+        <w:t xml:space="preserve"> </w:t>
+      </w:r>
+      <w:r>
+        <w:rPr>
+          <w:lang w:val="ru-RU"/>
+        </w:rPr>
+        <w:t xml:space="preserve">  </w:t>
+      </w:r>
+      <w:r>
+        <w:t xml:space="preserve"> </w:t>
+      </w:r>
+      <w:r>
+        <w:t xml:space="preserve"> </w:t>
+      </w:r>
+    </w:p>
+    <w:p>
+      <w:pPr>
+        <w:spacing w:before="240"/>
+      </w:pPr>
+      <w:r>
+        <w:t>3</w:t>
+      </w:r>
+      <w:r>
+        <w:t>3</w:t>
+      </w:r>
+      <w:r>
+        <w:t xml:space="preserve">. Далі заходимо в папку система </w:t>
+      </w:r>
+      <w:r>
+        <w:rPr>
+          <w:lang w:val="en-US"/>
+        </w:rPr>
+        <w:t>W</w:t>
+      </w:r>
+      <w:r>
+        <w:rPr>
+          <w:lang w:val="en-US"/>
+        </w:rPr>
+        <w:t>indows</w:t>
+      </w:r>
+      <w:r>
+        <w:t xml:space="preserve">, </w:t>
+      </w:r>
+      <w:r>
+        <w:t>за цим натискаємо правою кнопкою миші на ярлик цього ПК та в меню що випало обираємо позицію з</w:t>
+      </w:r>
+      <w:r>
+        <w:t>акріпити в меню пуск.</w:t>
+      </w:r>
+      <w:r>
+        <w:t xml:space="preserve"> </w:t>
+      </w:r>
+      <w:r>
+        <w:t>У</w:t>
+      </w:r>
+      <w:r>
+        <w:t xml:space="preserve"> результаті</w:t>
+      </w:r>
+      <w:r>
+        <w:t xml:space="preserve"> ми бачимо що даний</w:t>
+      </w:r>
+      <w:r>
+        <w:t xml:space="preserve"> ярлик з’явився в правій стороні меню пуск. </w:t>
+      </w:r>
+    </w:p>
+    <w:p>
+      <w:pPr>
+        <w:spacing w:before="240"/>
+      </w:pPr>
+      <w:r>
+        <w:t>34</w:t>
+      </w:r>
+      <w:r>
+        <w:t xml:space="preserve">. Слідом </w:t>
+      </w:r>
+      <w:r>
+        <w:t>дану</w:t>
+      </w:r>
+      <w:r>
+        <w:t xml:space="preserve"> дію ми повторюємо для ярликів </w:t>
+      </w:r>
+      <w:r>
+        <w:t xml:space="preserve">панель керування, а також диспетчер завдань.   </w:t>
+      </w:r>
+      <w:r>
+        <w:t xml:space="preserve">   </w:t>
+      </w:r>
+      <w:r>
+        <w:t xml:space="preserve"> </w:t>
+      </w:r>
+    </w:p>
+    <w:p>
+      <w:pPr>
+        <w:spacing w:before="240"/>
+      </w:pPr>
+      <w:r>
+        <w:rPr>
+          <w:lang w:val="ru-RU"/>
+        </w:rPr>
+        <w:lastRenderedPageBreak/>
+        <w:t xml:space="preserve">35. </w:t>
       </w:r>
       <w:bookmarkStart w:id="0" w:name="_GoBack"/>
+      <w:r>
+        <w:t xml:space="preserve">За цим давайте знову спустимось в низ нашого меню вже знайомим нам способом.  </w:t>
+      </w:r>
       <w:bookmarkEnd w:id="0"/>
-      <w:r>
-        <w:t xml:space="preserve">який ми використовували і до цього.   </w:t>
-      </w:r>
-      <w:r>
-        <w:t xml:space="preserve"> </w:t>
-      </w:r>
-      <w:r>
-        <w:t xml:space="preserve"> </w:t>
-      </w:r>
-      <w:r>
-        <w:rPr>
-          <w:lang w:val="ru-RU"/>
-        </w:rPr>
-        <w:t xml:space="preserve">  </w:t>
-      </w:r>
-      <w:r>
-        <w:t xml:space="preserve"> </w:t>
-      </w:r>
-      <w:r>
-        <w:t xml:space="preserve"> </w:t>
-      </w:r>
-    </w:p>
-    <w:p>
-      <w:pPr>
-        <w:spacing w:before="240"/>
-      </w:pPr>
-      <w:r>
-        <w:t>3</w:t>
-      </w:r>
-      <w:r>
-        <w:t>2</w:t>
-      </w:r>
-      <w:r>
-        <w:t xml:space="preserve">. Далі заходимо в папку система </w:t>
-      </w:r>
-      <w:r>
-        <w:rPr>
-          <w:lang w:val="en-US"/>
-        </w:rPr>
-        <w:t>W</w:t>
-      </w:r>
-      <w:r>
-        <w:rPr>
-          <w:lang w:val="en-US"/>
-        </w:rPr>
-        <w:t>indows</w:t>
-      </w:r>
-      <w:r>
-        <w:t xml:space="preserve">, </w:t>
-      </w:r>
-      <w:r>
-        <w:t>за цим натискаємо правою кнопкою миші на ярлик цього ПК та в меню що випало обираємо позицію з</w:t>
-      </w:r>
-      <w:r>
-        <w:t>акріпити в меню пуск.</w:t>
-      </w:r>
-      <w:r>
-        <w:t xml:space="preserve"> </w:t>
-      </w:r>
-      <w:r>
-        <w:t>У</w:t>
-      </w:r>
-      <w:r>
-        <w:t xml:space="preserve"> результаті</w:t>
-      </w:r>
-      <w:r>
-        <w:t xml:space="preserve"> ми бачимо що даний</w:t>
-      </w:r>
-      <w:r>
-        <w:t xml:space="preserve"> ярлик з’явився в правій стороні меню пуск. </w:t>
-      </w:r>
-    </w:p>
-    <w:p>
-      <w:pPr>
-        <w:spacing w:before="240"/>
-      </w:pPr>
-      <w:r>
-        <w:t>33</w:t>
-      </w:r>
-      <w:r>
-        <w:t xml:space="preserve">. Слідом </w:t>
-      </w:r>
-      <w:r>
-        <w:t>дану</w:t>
-      </w:r>
-      <w:r>
-        <w:t xml:space="preserve"> дію ми повторюємо для ярликів </w:t>
-      </w:r>
-      <w:r>
-        <w:t xml:space="preserve">панель керування, а також диспетчер завдань.   </w:t>
-      </w:r>
-      <w:r>
-        <w:t xml:space="preserve">   </w:t>
-      </w:r>
-      <w:r>
-        <w:t xml:space="preserve"> </w:t>
-      </w:r>
-    </w:p>
-    <w:p>
-      <w:pPr>
-        <w:spacing w:before="240"/>
-      </w:pPr>
-      <w:r>
-        <w:t>34</w:t>
+    </w:p>
+    <w:p>
+      <w:pPr>
+        <w:spacing w:before="240"/>
+      </w:pPr>
+      <w:r>
+        <w:t>36</w:t>
       </w:r>
       <w:r>
         <w:t xml:space="preserve">. Тепер давайте зайдемо </w:t>
@@ -1164,8 +1214,7 @@
         <w:spacing w:before="240"/>
       </w:pPr>
       <w:r>
-        <w:lastRenderedPageBreak/>
-        <w:t>35</w:t>
+        <w:t>37</w:t>
       </w:r>
       <w:r>
         <w:t>. Сьогодні давайте на цьому закінчимо, усі хто змогли повторити показані мною операції великі молодці. В нас</w:t>

</xml_diff>